<commit_message>
planeacion sprint2, crear base datos, formato resumido
</commit_message>
<xml_diff>
--- a/sprint1/FORMATOS - ARTEFACTOS ANALISIS.docx
+++ b/sprint1/FORMATOS - ARTEFACTOS ANALISIS.docx
@@ -7630,7 +7630,6 @@
                 <w:sz w:val="18"/>
               </w:rPr>
             </w:pPr>
-            <w:bookmarkStart w:id="0" w:name="_GoBack"/>
             <w:r>
               <w:rPr>
                 <w:b/>
@@ -7813,7 +7812,14 @@
                 <w:i/>
                 <w:sz w:val="18"/>
               </w:rPr>
-              <w:t xml:space="preserve">Administrador </w:t>
+              <w:t>FORMADOR, ESTUDIANTE</w:t>
+            </w:r>
+            <w:r>
+              <w:rPr>
+                <w:i/>
+                <w:sz w:val="18"/>
+              </w:rPr>
+              <w:t xml:space="preserve"> </w:t>
             </w:r>
           </w:p>
           <w:p>
@@ -7837,6 +7843,8 @@
             </w:r>
             <w:r>
               <w:rPr>
+                <w:b/>
+                <w:bCs/>
                 <w:i/>
                 <w:color w:val="FF0000"/>
                 <w:sz w:val="18"/>
@@ -7848,7 +7856,7 @@
                 <w:i/>
                 <w:sz w:val="18"/>
               </w:rPr>
-              <w:t xml:space="preserve">Crear Proyectos, </w:t>
+              <w:t xml:space="preserve"> diseñar un formulario, con los datos del formador</w:t>
             </w:r>
           </w:p>
           <w:p>
@@ -8114,6 +8122,8 @@
               </w:rPr>
               <w:t>Alguien del grupo</w:t>
             </w:r>
+            <w:bookmarkStart w:id="0" w:name="_GoBack"/>
+            <w:bookmarkEnd w:id="0"/>
           </w:p>
         </w:tc>
       </w:tr>
@@ -8180,7 +8190,6 @@
           </w:p>
         </w:tc>
       </w:tr>
-      <w:bookmarkEnd w:id="0"/>
     </w:tbl>
     <w:p>
       <w:pPr>

</xml_diff>